<commit_message>
Adicionando encerrar sessão de usuário
</commit_message>
<xml_diff>
--- a/file/consultorio.docx
+++ b/file/consultorio.docx
@@ -121,8 +121,9 @@
       <w:br/>
       <w:r>
         <w:rPr/>
-        <w:t xml:space="preserve">MemoQueixas
-</w:t>
+        <w:t xml:space="preserve"># UROLOGIA
+SOLICITO RETIRADA DE DUPLO J
+30 PO DE URETERO + DUPLO J</w:t>
       </w:r>
     </w:p>
     <w:sectPr>

</xml_diff>

<commit_message>
Paginação funcionando Em todos resumos
</commit_message>
<xml_diff>
--- a/file/consultorio.docx
+++ b/file/consultorio.docx
@@ -103,7 +103,7 @@
       </w:r>
       <w:r>
         <w:rPr/>
-        <w:t xml:space="preserve">03/01/2019   </w:t>
+        <w:t xml:space="preserve">29/08/2018   </w:t>
       </w:r>
       <w:br/>
       <w:br/>
@@ -121,9 +121,8 @@
       <w:br/>
       <w:r>
         <w:rPr/>
-        <w:t xml:space="preserve"># UROLOGIA
-SOLICITO RETIRADA DE DUPLO J
-30 PO DE URETERO + DUPLO J</w:t>
+        <w:t xml:space="preserve">MemoQueixas
+</w:t>
       </w:r>
     </w:p>
     <w:sectPr>

</xml_diff>

<commit_message>
Atualizado nova base de dados
</commit_message>
<xml_diff>
--- a/file/consultorio.docx
+++ b/file/consultorio.docx
@@ -46,7 +46,7 @@
       </w:r>
       <w:r>
         <w:rPr/>
-        <w:t xml:space="preserve">OTAVIO RAMOS DE ALMEIDA   </w:t>
+        <w:t xml:space="preserve">LUIZ CARLOS BOM   </w:t>
       </w:r>
       <w:r>
         <w:rPr>
@@ -60,7 +60,7 @@
       </w:r>
       <w:r>
         <w:rPr/>
-        <w:t xml:space="preserve">15/02/1988   </w:t>
+        <w:t xml:space="preserve">24/08/1953   </w:t>
       </w:r>
       <w:r>
         <w:rPr>
@@ -74,7 +74,7 @@
       </w:r>
       <w:r>
         <w:rPr/>
-        <w:t xml:space="preserve">26294</w:t>
+        <w:t xml:space="preserve">121237</w:t>
       </w:r>
       <w:br/>
       <w:r>
@@ -89,7 +89,7 @@
       </w:r>
       <w:r>
         <w:rPr/>
-        <w:t xml:space="preserve">MARIA IRACY RAMOS DOS SANTOS   </w:t>
+        <w:t xml:space="preserve">ROSALINA VOTORINO BOM   </w:t>
       </w:r>
       <w:r>
         <w:rPr>
@@ -103,7 +103,7 @@
       </w:r>
       <w:r>
         <w:rPr/>
-        <w:t xml:space="preserve">03/01/2019   </w:t>
+        <w:t xml:space="preserve">11/09/2018   </w:t>
       </w:r>
       <w:br/>
       <w:br/>
@@ -121,9 +121,7 @@
       <w:br/>
       <w:r>
         <w:rPr/>
-        <w:t xml:space="preserve"># UROLOGIA
-SOLICITO RETIRADA DE DUPLO J
-30 PO DE URETERO + DUPLO J</w:t>
+        <w:t xml:space="preserve"/>
       </w:r>
     </w:p>
     <w:sectPr>

</xml_diff>

<commit_message>
UPDATE 31/03/2021 ESCONDER BOTAO IMPRIMIR
</commit_message>
<xml_diff>
--- a/file/consultorio.docx
+++ b/file/consultorio.docx
@@ -46,7 +46,7 @@
       </w:r>
       <w:r>
         <w:rPr/>
-        <w:t xml:space="preserve">OTAVIO RAMOS DE ALMEIDA   </w:t>
+        <w:t xml:space="preserve">ARNALDO BALDOW   </w:t>
       </w:r>
       <w:r>
         <w:rPr>
@@ -60,7 +60,7 @@
       </w:r>
       <w:r>
         <w:rPr/>
-        <w:t xml:space="preserve">15/02/1988   </w:t>
+        <w:t xml:space="preserve">05/09/1952   </w:t>
       </w:r>
       <w:r>
         <w:rPr>
@@ -74,7 +74,7 @@
       </w:r>
       <w:r>
         <w:rPr/>
-        <w:t xml:space="preserve">26294</w:t>
+        <w:t xml:space="preserve">126577</w:t>
       </w:r>
       <w:br/>
       <w:r>
@@ -89,7 +89,7 @@
       </w:r>
       <w:r>
         <w:rPr/>
-        <w:t xml:space="preserve">MARIA IRACY RAMOS DOS SANTOS   </w:t>
+        <w:t xml:space="preserve">ALMIRA MOREIRA BALDOW   </w:t>
       </w:r>
       <w:r>
         <w:rPr>
@@ -103,7 +103,7 @@
       </w:r>
       <w:r>
         <w:rPr/>
-        <w:t xml:space="preserve">03/01/2019   </w:t>
+        <w:t xml:space="preserve">11/05/2018   </w:t>
       </w:r>
       <w:br/>
       <w:br/>
@@ -121,9 +121,7 @@
       <w:br/>
       <w:r>
         <w:rPr/>
-        <w:t xml:space="preserve"># UROLOGIA
-SOLICITO RETIRADA DE DUPLO J
-30 PO DE URETERO + DUPLO J</w:t>
+        <w:t xml:space="preserve"/>
       </w:r>
     </w:p>
     <w:sectPr>

</xml_diff>

<commit_message>
ADICIONADO BOTÃO DE PESQUISA
</commit_message>
<xml_diff>
--- a/file/consultorio.docx
+++ b/file/consultorio.docx
@@ -103,7 +103,7 @@
       </w:r>
       <w:r>
         <w:rPr/>
-        <w:t xml:space="preserve">24/10/2017   </w:t>
+        <w:t xml:space="preserve">25/07/2019   </w:t>
       </w:r>
       <w:br/>
       <w:br/>
@@ -121,24 +121,15 @@
       <w:br/>
       <w:r>
         <w:rPr/>
-        <w:t xml:space="preserve">
-# HPMA: ASSINTOMÁTICO CV
-# AP/DA:
-- DM HÁ 13 ANOS
-- HAS HÁ 13 ANOS
-- MAE = HAS, DM  PAI=FALECIDO DE TEP
-- NEGA TABAGISMO, NEGA ETILISMO
-- ATIVIDADE FISICA 2X SEMANA
-- GASTRITE
-# EM USO DE: GLIFAGE XR 2GR 2XDIA, GLIMEPIRIDA 4 2XD, VICTOZA 1,8 1XD, HUMALOG MIX 40 2XD, LOSARTAN 50 2XD, HCTZ 25 1XD, ANLODIPINA 5 1XD, AAS 100 1XD, SINVASTATINA 10 1XD, FENOFIBRATO 100 1XD
-# EXAMES:
--- ECO TT (17/07/15): AE34  S9 PP8  VE45X30  FE61%  DISFUNÇÃO DIASTOLICA DO VE
--- CINTILOGRAFIA MIOCARDICA (27/07/15): SEM ISQUEMIA // FE=71%
--- LABORAT (17/07/15): UR42   CR0,84  NA137  K4,3 CT171  HDL28  LDL98  TG225   GJ177  HBGLICADA=9,8%  TGO35  TGP55  CPK264  HB14  L6000  PL204  PSA1,45  TSH3,36   URINA1=NORMAL
-# CD:
-AO ENDOCRINO
-AUMENTO ANLODIPINA
-POLISSONOGRAFIA</w:t>
+        <w:t xml:space="preserve"># UROLOGIA
+RETORNO COM EXAME RNM
+PSA TOTAL:4,39
+PSA LIVRE: 1,19
+HPP: CA DE IRMAO DE PROSTATA
+RNM: PI RADS II 
+CD: MANTENHO MEDICAÇÃO
+PSA
+</w:t>
       </w:r>
     </w:p>
     <w:sectPr>

</xml_diff>